<commit_message>
doc file Q2 added
</commit_message>
<xml_diff>
--- a/Exam 1/Exam1.docx
+++ b/Exam 1/Exam1.docx
@@ -1,6 +1,6 @@
 
 <file path=word/document.xml><?xml version="1.0" encoding="utf-8"?>
-<w:document xmlns:wpc="http://schemas.microsoft.com/office/word/2010/wordprocessingCanvas" xmlns:cx="http://schemas.microsoft.com/office/drawing/2014/chartex" xmlns:cx1="http://schemas.microsoft.com/office/drawing/2015/9/8/chartex" xmlns:cx2="http://schemas.microsoft.com/office/drawing/2015/10/21/chartex" xmlns:cx3="http://schemas.microsoft.com/office/drawing/2016/5/9/chartex" xmlns:cx4="http://schemas.microsoft.com/office/drawing/2016/5/10/chartex" xmlns:cx5="http://schemas.microsoft.com/office/drawing/2016/5/11/chartex" xmlns:cx6="http://schemas.microsoft.com/office/drawing/2016/5/12/chartex" xmlns:cx7="http://schemas.microsoft.com/office/drawing/2016/5/13/chartex" xmlns:cx8="http://schemas.microsoft.com/office/drawing/2016/5/14/chartex" xmlns:mc="http://schemas.openxmlformats.org/markup-compatibility/2006" xmlns:aink="http://schemas.microsoft.com/office/drawing/2016/ink" xmlns:am3d="http://schemas.microsoft.com/office/drawing/2017/model3d" xmlns:o="urn:schemas-microsoft-com:office:office" xmlns:r="http://schemas.openxmlformats.org/officeDocument/2006/relationships" xmlns:m="http://schemas.openxmlformats.org/officeDocument/2006/math" xmlns:v="urn:schemas-microsoft-com:vml" xmlns:wp14="http://schemas.microsoft.com/office/word/2010/wordprocessingDrawing" xmlns:wp="http://schemas.openxmlformats.org/drawingml/2006/wordprocessingDrawing" xmlns:w10="urn:schemas-microsoft-com:office:word" xmlns:w="http://schemas.openxmlformats.org/wordprocessingml/2006/main" xmlns:w14="http://schemas.microsoft.com/office/word/2010/wordml" xmlns:w15="http://schemas.microsoft.com/office/word/2012/wordml" xmlns:w16cid="http://schemas.microsoft.com/office/word/2016/wordml/cid" xmlns:w16se="http://schemas.microsoft.com/office/word/2015/wordml/symex" xmlns:wpg="http://schemas.microsoft.com/office/word/2010/wordprocessingGroup" xmlns:wpi="http://schemas.microsoft.com/office/word/2010/wordprocessingInk" xmlns:wne="http://schemas.microsoft.com/office/word/2006/wordml" xmlns:wps="http://schemas.microsoft.com/office/word/2010/wordprocessingShape" mc:Ignorable="w14 w15 w16se w16cid wp14">
+<w:document xmlns:wpc="http://schemas.microsoft.com/office/word/2010/wordprocessingCanvas" xmlns:cx="http://schemas.microsoft.com/office/drawing/2014/chartex" xmlns:cx1="http://schemas.microsoft.com/office/drawing/2015/9/8/chartex" xmlns:mc="http://schemas.openxmlformats.org/markup-compatibility/2006" xmlns:o="urn:schemas-microsoft-com:office:office" xmlns:r="http://schemas.openxmlformats.org/officeDocument/2006/relationships" xmlns:m="http://schemas.openxmlformats.org/officeDocument/2006/math" xmlns:v="urn:schemas-microsoft-com:vml" xmlns:wp14="http://schemas.microsoft.com/office/word/2010/wordprocessingDrawing" xmlns:wp="http://schemas.openxmlformats.org/drawingml/2006/wordprocessingDrawing" xmlns:w10="urn:schemas-microsoft-com:office:word" xmlns:w="http://schemas.openxmlformats.org/wordprocessingml/2006/main" xmlns:w14="http://schemas.microsoft.com/office/word/2010/wordml" xmlns:w15="http://schemas.microsoft.com/office/word/2012/wordml" xmlns:w16se="http://schemas.microsoft.com/office/word/2015/wordml/symex" xmlns:wpg="http://schemas.microsoft.com/office/word/2010/wordprocessingGroup" xmlns:wpi="http://schemas.microsoft.com/office/word/2010/wordprocessingInk" xmlns:wne="http://schemas.microsoft.com/office/word/2006/wordml" xmlns:wps="http://schemas.microsoft.com/office/word/2010/wordprocessingShape" mc:Ignorable="w14 w15 w16se wp14">
   <w:body>
     <w:p>
       <w:pPr>
@@ -11,15 +11,7 @@
         </w:numPr>
       </w:pPr>
       <w:r>
-        <w:t>Three class with priors are respectively P(L=</w:t>
-      </w:r>
-      <w:proofErr w:type="gramStart"/>
-      <w:r>
-        <w:t>1)=</w:t>
-      </w:r>
-      <w:proofErr w:type="gramEnd"/>
-      <w:r>
-        <w:t>0.15,P(L=2)=0.35,P(L=3)=0.5.</w:t>
+        <w:t>Three class with priors are respectively P(L=1)=0.15,P(L=2)=0.35,P(L=3)=0.5.</w:t>
       </w:r>
     </w:p>
     <w:p>
@@ -139,23 +131,7 @@
     </w:p>
     <w:p>
       <w:r>
-        <w:t xml:space="preserve">Receive the discriminant score for the function of the </w:t>
-      </w:r>
-      <w:proofErr w:type="spellStart"/>
-      <w:r>
-        <w:t>evalGaussian</w:t>
-      </w:r>
-      <w:proofErr w:type="spellEnd"/>
-      <w:r>
-        <w:t>. Which indicate the decision as P(</w:t>
-      </w:r>
-      <w:proofErr w:type="spellStart"/>
-      <w:r>
-        <w:t>wi|x</w:t>
-      </w:r>
-      <w:proofErr w:type="spellEnd"/>
-      <w:r>
-        <w:t>) is the largest of three class. Then make the decision for the data by choosing the largest discriminant score.</w:t>
+        <w:t>Receive the discriminant score for the function of the evalGaussian. Which indicate the decision as P(wi|x) is the largest of three class. Then make the decision for the data by choosing the largest discriminant score.</w:t>
       </w:r>
     </w:p>
     <w:p/>
@@ -348,12 +324,325 @@
         <w:t>The plot shows every samples with shape and color indicate for the correct decision and the wrong decision.</w:t>
       </w:r>
     </w:p>
-    <w:p>
+    <w:p/>
+    <w:p/>
+    <w:p/>
+    <w:p/>
+    <w:p/>
+    <w:p/>
+    <w:p/>
+    <w:p/>
+    <w:p/>
+    <w:p/>
+    <w:p/>
+    <w:p/>
+    <w:p/>
+    <w:p/>
+    <w:p/>
+    <w:p/>
+    <w:p/>
+    <w:p/>
+    <w:p/>
+    <w:p/>
+    <w:p/>
+    <w:p/>
+    <w:p>
+      <w:pPr>
+        <w:pStyle w:val="ListParagraph"/>
+        <w:numPr>
+          <w:ilvl w:val="0"/>
+          <w:numId w:val="2"/>
+        </w:numPr>
+      </w:pPr>
+      <w:r>
+        <w:lastRenderedPageBreak/>
+        <w:t xml:space="preserve">An true point is locate by land marks by measurement r1 = dT + n. Where n is the noise, and each noise is independent to each other in each K measurement. The objective function to determine the estimation is as follow. </w:t>
+      </w:r>
+    </w:p>
+    <w:p>
+      <w:pPr>
+        <w:pStyle w:val="ListParagraph"/>
+      </w:pPr>
+      <w:r>
+        <w:rPr>
+          <w:noProof/>
+        </w:rPr>
+        <w:drawing>
+          <wp:inline distT="0" distB="0" distL="0" distR="0" wp14:anchorId="6711B4B4" wp14:editId="58C99AD3">
+            <wp:extent cx="6724650" cy="4924425"/>
+            <wp:effectExtent l="0" t="0" r="0" b="9525"/>
+            <wp:docPr id="1" name="Picture 1"/>
+            <wp:cNvGraphicFramePr>
+              <a:graphicFrameLocks xmlns:a="http://schemas.openxmlformats.org/drawingml/2006/main" noChangeAspect="1"/>
+            </wp:cNvGraphicFramePr>
+            <a:graphic xmlns:a="http://schemas.openxmlformats.org/drawingml/2006/main">
+              <a:graphicData uri="http://schemas.openxmlformats.org/drawingml/2006/picture">
+                <pic:pic xmlns:pic="http://schemas.openxmlformats.org/drawingml/2006/picture">
+                  <pic:nvPicPr>
+                    <pic:cNvPr id="1" name=""/>
+                    <pic:cNvPicPr/>
+                  </pic:nvPicPr>
+                  <pic:blipFill>
+                    <a:blip r:embed="rId12"/>
+                    <a:stretch>
+                      <a:fillRect/>
+                    </a:stretch>
+                  </pic:blipFill>
+                  <pic:spPr>
+                    <a:xfrm>
+                      <a:off x="0" y="0"/>
+                      <a:ext cx="6724650" cy="4924425"/>
+                    </a:xfrm>
+                    <a:prstGeom prst="rect">
+                      <a:avLst/>
+                    </a:prstGeom>
+                  </pic:spPr>
+                </pic:pic>
+              </a:graphicData>
+            </a:graphic>
+          </wp:inline>
+        </w:drawing>
+      </w:r>
+    </w:p>
+    <w:p>
+      <w:r>
+        <w:t>Here the minimum of the function determine the most possible of the point</w:t>
+      </w:r>
+    </w:p>
+    <w:p>
+      <w:r>
+        <w:t>By the function create the estimate point from -2 to 2 both on the plot and generate the contour</w:t>
+      </w:r>
+    </w:p>
+    <w:p/>
+    <w:p>
+      <w:r>
+        <w:t>Take the sigma_noise as 0.3, sigma_x and sigma_y = 0.25; true point (0.9,0.9)</w:t>
+      </w:r>
+    </w:p>
+    <w:p/>
+    <w:p/>
+    <w:p/>
+    <w:p/>
+    <w:p/>
+    <w:p/>
+    <w:p/>
+    <w:p/>
+    <w:p/>
+    <w:p/>
+    <w:p/>
+    <w:p/>
+    <w:p>
+      <w:r>
+        <w:rPr>
+          <w:noProof/>
+        </w:rPr>
+        <w:lastRenderedPageBreak/>
+        <w:drawing>
+          <wp:inline distT="0" distB="0" distL="0" distR="0">
+            <wp:extent cx="6143625" cy="4564487"/>
+            <wp:effectExtent l="0" t="0" r="0" b="7620"/>
+            <wp:docPr id="6" name="Picture 6"/>
+            <wp:cNvGraphicFramePr>
+              <a:graphicFrameLocks xmlns:a="http://schemas.openxmlformats.org/drawingml/2006/main" noChangeAspect="1"/>
+            </wp:cNvGraphicFramePr>
+            <a:graphic xmlns:a="http://schemas.openxmlformats.org/drawingml/2006/main">
+              <a:graphicData uri="http://schemas.openxmlformats.org/drawingml/2006/picture">
+                <pic:pic xmlns:pic="http://schemas.openxmlformats.org/drawingml/2006/picture">
+                  <pic:nvPicPr>
+                    <pic:cNvPr id="6" name="Q2.jpg"/>
+                    <pic:cNvPicPr/>
+                  </pic:nvPicPr>
+                  <pic:blipFill>
+                    <a:blip r:embed="rId13">
+                      <a:extLst>
+                        <a:ext uri="{28A0092B-C50C-407E-A947-70E740481C1C}">
+                          <a14:useLocalDpi xmlns:a14="http://schemas.microsoft.com/office/drawing/2010/main" val="0"/>
+                        </a:ext>
+                      </a:extLst>
+                    </a:blip>
+                    <a:stretch>
+                      <a:fillRect/>
+                    </a:stretch>
+                  </pic:blipFill>
+                  <pic:spPr>
+                    <a:xfrm>
+                      <a:off x="0" y="0"/>
+                      <a:ext cx="6160317" cy="4576888"/>
+                    </a:xfrm>
+                    <a:prstGeom prst="rect">
+                      <a:avLst/>
+                    </a:prstGeom>
+                  </pic:spPr>
+                </pic:pic>
+              </a:graphicData>
+            </a:graphic>
+          </wp:inline>
+        </w:drawing>
+      </w:r>
+    </w:p>
+    <w:p>
+      <w:r>
+        <w:t>The plot show that the contour for different land marks. Since the objective function of the prior domain the determination of the result.  However, different land marks leads to the different result. I consider the more land marks will estimate more correctly because the contour center seems moving to the true point when the land mark number increase.</w:t>
+      </w:r>
+    </w:p>
+    <w:p>
+      <w:r>
+        <w:rPr>
+          <w:noProof/>
+        </w:rPr>
+        <w:drawing>
+          <wp:anchor distT="0" distB="0" distL="114300" distR="114300" simplePos="0" relativeHeight="251659264" behindDoc="0" locked="0" layoutInCell="1" allowOverlap="1">
+            <wp:simplePos x="0" y="0"/>
+            <wp:positionH relativeFrom="column">
+              <wp:posOffset>0</wp:posOffset>
+            </wp:positionH>
+            <wp:positionV relativeFrom="paragraph">
+              <wp:posOffset>2540</wp:posOffset>
+            </wp:positionV>
+            <wp:extent cx="4048125" cy="3036094"/>
+            <wp:effectExtent l="0" t="0" r="0" b="0"/>
+            <wp:wrapThrough wrapText="bothSides">
+              <wp:wrapPolygon edited="0">
+                <wp:start x="0" y="0"/>
+                <wp:lineTo x="0" y="21415"/>
+                <wp:lineTo x="21448" y="21415"/>
+                <wp:lineTo x="21448" y="0"/>
+                <wp:lineTo x="0" y="0"/>
+              </wp:wrapPolygon>
+            </wp:wrapThrough>
+            <wp:docPr id="8" name="Picture 8"/>
+            <wp:cNvGraphicFramePr>
+              <a:graphicFrameLocks xmlns:a="http://schemas.openxmlformats.org/drawingml/2006/main" noChangeAspect="1"/>
+            </wp:cNvGraphicFramePr>
+            <a:graphic xmlns:a="http://schemas.openxmlformats.org/drawingml/2006/main">
+              <a:graphicData uri="http://schemas.openxmlformats.org/drawingml/2006/picture">
+                <pic:pic xmlns:pic="http://schemas.openxmlformats.org/drawingml/2006/picture">
+                  <pic:nvPicPr>
+                    <pic:cNvPr id="8" name="Q2 each.jpg"/>
+                    <pic:cNvPicPr/>
+                  </pic:nvPicPr>
+                  <pic:blipFill>
+                    <a:blip r:embed="rId14">
+                      <a:extLst>
+                        <a:ext uri="{28A0092B-C50C-407E-A947-70E740481C1C}">
+                          <a14:useLocalDpi xmlns:a14="http://schemas.microsoft.com/office/drawing/2010/main" val="0"/>
+                        </a:ext>
+                      </a:extLst>
+                    </a:blip>
+                    <a:stretch>
+                      <a:fillRect/>
+                    </a:stretch>
+                  </pic:blipFill>
+                  <pic:spPr>
+                    <a:xfrm>
+                      <a:off x="0" y="0"/>
+                      <a:ext cx="4048125" cy="3036094"/>
+                    </a:xfrm>
+                    <a:prstGeom prst="rect">
+                      <a:avLst/>
+                    </a:prstGeom>
+                  </pic:spPr>
+                </pic:pic>
+              </a:graphicData>
+            </a:graphic>
+          </wp:anchor>
+        </w:drawing>
+      </w:r>
+      <w:r>
+        <w:t>This plot shows the different contour combination of different land marks by each estimation.</w:t>
+      </w:r>
+    </w:p>
+    <w:p/>
+    <w:p>
+      <w:r>
+        <w:t xml:space="preserve">Since each noise is independent to each other. Same color contour have the rage on it. This range can be seen as normal </w:t>
+      </w:r>
+      <w:r>
+        <w:t>distribution mean</w:t>
+      </w:r>
+      <w:r>
+        <w:t xml:space="preserve"> value at dT and Sigma_noise = 0.3. </w:t>
+      </w:r>
+    </w:p>
+    <w:p/>
+    <w:p/>
+    <w:p/>
+    <w:p/>
+    <w:p/>
+    <w:p/>
+    <w:p/>
+    <w:p/>
+    <w:p>
+      <w:pPr>
+        <w:pStyle w:val="ListParagraph"/>
+        <w:numPr>
+          <w:ilvl w:val="0"/>
+          <w:numId w:val="2"/>
+        </w:numPr>
+      </w:pPr>
+      <w:r>
+        <w:lastRenderedPageBreak/>
+        <w:t>The estimation function could be find as the following processing</w:t>
+      </w:r>
+    </w:p>
+    <w:p>
+      <w:pPr>
+        <w:pStyle w:val="ListParagraph"/>
+      </w:pPr>
+      <w:r>
+        <w:rPr>
+          <w:noProof/>
+        </w:rPr>
+        <w:drawing>
+          <wp:inline distT="0" distB="0" distL="0" distR="0" wp14:anchorId="6609A966" wp14:editId="44C85091">
+            <wp:extent cx="6238875" cy="7077075"/>
+            <wp:effectExtent l="0" t="0" r="9525" b="9525"/>
+            <wp:docPr id="9" name="Picture 9"/>
+            <wp:cNvGraphicFramePr>
+              <a:graphicFrameLocks xmlns:a="http://schemas.openxmlformats.org/drawingml/2006/main" noChangeAspect="1"/>
+            </wp:cNvGraphicFramePr>
+            <a:graphic xmlns:a="http://schemas.openxmlformats.org/drawingml/2006/main">
+              <a:graphicData uri="http://schemas.openxmlformats.org/drawingml/2006/picture">
+                <pic:pic xmlns:pic="http://schemas.openxmlformats.org/drawingml/2006/picture">
+                  <pic:nvPicPr>
+                    <pic:cNvPr id="1" name=""/>
+                    <pic:cNvPicPr/>
+                  </pic:nvPicPr>
+                  <pic:blipFill>
+                    <a:blip r:embed="rId15"/>
+                    <a:stretch>
+                      <a:fillRect/>
+                    </a:stretch>
+                  </pic:blipFill>
+                  <pic:spPr>
+                    <a:xfrm>
+                      <a:off x="0" y="0"/>
+                      <a:ext cx="6238875" cy="7077075"/>
+                    </a:xfrm>
+                    <a:prstGeom prst="rect">
+                      <a:avLst/>
+                    </a:prstGeom>
+                  </pic:spPr>
+                </pic:pic>
+              </a:graphicData>
+            </a:graphic>
+          </wp:inline>
+        </w:drawing>
+      </w:r>
+    </w:p>
+    <w:p>
+      <w:pPr>
+        <w:pStyle w:val="ListParagraph"/>
+      </w:pPr>
+      <w:r>
+        <w:t>Since we have the estimation function, we could estimate the w on matlab</w:t>
+      </w:r>
       <w:bookmarkStart w:id="0" w:name="_GoBack"/>
       <w:bookmarkEnd w:id="0"/>
     </w:p>
     <w:sectPr>
-      <w:headerReference w:type="default" r:id="rId12"/>
+      <w:headerReference w:type="default" r:id="rId16"/>
       <w:pgSz w:w="12240" w:h="15840"/>
       <w:pgMar w:top="720" w:right="720" w:bottom="720" w:left="720" w:header="720" w:footer="720" w:gutter="0"/>
       <w:cols w:space="720"/>
@@ -364,7 +653,7 @@
 </file>
 
 <file path=word/endnotes.xml><?xml version="1.0" encoding="utf-8"?>
-<w:endnotes xmlns:wpc="http://schemas.microsoft.com/office/word/2010/wordprocessingCanvas" xmlns:cx="http://schemas.microsoft.com/office/drawing/2014/chartex" xmlns:cx1="http://schemas.microsoft.com/office/drawing/2015/9/8/chartex" xmlns:cx2="http://schemas.microsoft.com/office/drawing/2015/10/21/chartex" xmlns:cx3="http://schemas.microsoft.com/office/drawing/2016/5/9/chartex" xmlns:cx4="http://schemas.microsoft.com/office/drawing/2016/5/10/chartex" xmlns:cx5="http://schemas.microsoft.com/office/drawing/2016/5/11/chartex" xmlns:cx6="http://schemas.microsoft.com/office/drawing/2016/5/12/chartex" xmlns:cx7="http://schemas.microsoft.com/office/drawing/2016/5/13/chartex" xmlns:cx8="http://schemas.microsoft.com/office/drawing/2016/5/14/chartex" xmlns:mc="http://schemas.openxmlformats.org/markup-compatibility/2006" xmlns:aink="http://schemas.microsoft.com/office/drawing/2016/ink" xmlns:am3d="http://schemas.microsoft.com/office/drawing/2017/model3d" xmlns:o="urn:schemas-microsoft-com:office:office" xmlns:r="http://schemas.openxmlformats.org/officeDocument/2006/relationships" xmlns:m="http://schemas.openxmlformats.org/officeDocument/2006/math" xmlns:v="urn:schemas-microsoft-com:vml" xmlns:wp14="http://schemas.microsoft.com/office/word/2010/wordprocessingDrawing" xmlns:wp="http://schemas.openxmlformats.org/drawingml/2006/wordprocessingDrawing" xmlns:w10="urn:schemas-microsoft-com:office:word" xmlns:w="http://schemas.openxmlformats.org/wordprocessingml/2006/main" xmlns:w14="http://schemas.microsoft.com/office/word/2010/wordml" xmlns:w15="http://schemas.microsoft.com/office/word/2012/wordml" xmlns:w16cid="http://schemas.microsoft.com/office/word/2016/wordml/cid" xmlns:w16se="http://schemas.microsoft.com/office/word/2015/wordml/symex" xmlns:wpg="http://schemas.microsoft.com/office/word/2010/wordprocessingGroup" xmlns:wpi="http://schemas.microsoft.com/office/word/2010/wordprocessingInk" xmlns:wne="http://schemas.microsoft.com/office/word/2006/wordml" xmlns:wps="http://schemas.microsoft.com/office/word/2010/wordprocessingShape" mc:Ignorable="w14 w15 w16se w16cid wp14">
+<w:endnotes xmlns:wpc="http://schemas.microsoft.com/office/word/2010/wordprocessingCanvas" xmlns:cx="http://schemas.microsoft.com/office/drawing/2014/chartex" xmlns:cx1="http://schemas.microsoft.com/office/drawing/2015/9/8/chartex" xmlns:mc="http://schemas.openxmlformats.org/markup-compatibility/2006" xmlns:o="urn:schemas-microsoft-com:office:office" xmlns:r="http://schemas.openxmlformats.org/officeDocument/2006/relationships" xmlns:m="http://schemas.openxmlformats.org/officeDocument/2006/math" xmlns:v="urn:schemas-microsoft-com:vml" xmlns:wp14="http://schemas.microsoft.com/office/word/2010/wordprocessingDrawing" xmlns:wp="http://schemas.openxmlformats.org/drawingml/2006/wordprocessingDrawing" xmlns:w10="urn:schemas-microsoft-com:office:word" xmlns:w="http://schemas.openxmlformats.org/wordprocessingml/2006/main" xmlns:w14="http://schemas.microsoft.com/office/word/2010/wordml" xmlns:w15="http://schemas.microsoft.com/office/word/2012/wordml" xmlns:w16se="http://schemas.microsoft.com/office/word/2015/wordml/symex" xmlns:wpg="http://schemas.microsoft.com/office/word/2010/wordprocessingGroup" xmlns:wpi="http://schemas.microsoft.com/office/word/2010/wordprocessingInk" xmlns:wne="http://schemas.microsoft.com/office/word/2006/wordml" xmlns:wps="http://schemas.microsoft.com/office/word/2010/wordprocessingShape" mc:Ignorable="w14 w15 w16se wp14">
   <w:endnote w:type="separator" w:id="-1">
     <w:p>
       <w:r>
@@ -383,7 +672,7 @@
 </file>
 
 <file path=word/footnotes.xml><?xml version="1.0" encoding="utf-8"?>
-<w:footnotes xmlns:wpc="http://schemas.microsoft.com/office/word/2010/wordprocessingCanvas" xmlns:cx="http://schemas.microsoft.com/office/drawing/2014/chartex" xmlns:cx1="http://schemas.microsoft.com/office/drawing/2015/9/8/chartex" xmlns:cx2="http://schemas.microsoft.com/office/drawing/2015/10/21/chartex" xmlns:cx3="http://schemas.microsoft.com/office/drawing/2016/5/9/chartex" xmlns:cx4="http://schemas.microsoft.com/office/drawing/2016/5/10/chartex" xmlns:cx5="http://schemas.microsoft.com/office/drawing/2016/5/11/chartex" xmlns:cx6="http://schemas.microsoft.com/office/drawing/2016/5/12/chartex" xmlns:cx7="http://schemas.microsoft.com/office/drawing/2016/5/13/chartex" xmlns:cx8="http://schemas.microsoft.com/office/drawing/2016/5/14/chartex" xmlns:mc="http://schemas.openxmlformats.org/markup-compatibility/2006" xmlns:aink="http://schemas.microsoft.com/office/drawing/2016/ink" xmlns:am3d="http://schemas.microsoft.com/office/drawing/2017/model3d" xmlns:o="urn:schemas-microsoft-com:office:office" xmlns:r="http://schemas.openxmlformats.org/officeDocument/2006/relationships" xmlns:m="http://schemas.openxmlformats.org/officeDocument/2006/math" xmlns:v="urn:schemas-microsoft-com:vml" xmlns:wp14="http://schemas.microsoft.com/office/word/2010/wordprocessingDrawing" xmlns:wp="http://schemas.openxmlformats.org/drawingml/2006/wordprocessingDrawing" xmlns:w10="urn:schemas-microsoft-com:office:word" xmlns:w="http://schemas.openxmlformats.org/wordprocessingml/2006/main" xmlns:w14="http://schemas.microsoft.com/office/word/2010/wordml" xmlns:w15="http://schemas.microsoft.com/office/word/2012/wordml" xmlns:w16cid="http://schemas.microsoft.com/office/word/2016/wordml/cid" xmlns:w16se="http://schemas.microsoft.com/office/word/2015/wordml/symex" xmlns:wpg="http://schemas.microsoft.com/office/word/2010/wordprocessingGroup" xmlns:wpi="http://schemas.microsoft.com/office/word/2010/wordprocessingInk" xmlns:wne="http://schemas.microsoft.com/office/word/2006/wordml" xmlns:wps="http://schemas.microsoft.com/office/word/2010/wordprocessingShape" mc:Ignorable="w14 w15 w16se w16cid wp14">
+<w:footnotes xmlns:wpc="http://schemas.microsoft.com/office/word/2010/wordprocessingCanvas" xmlns:cx="http://schemas.microsoft.com/office/drawing/2014/chartex" xmlns:cx1="http://schemas.microsoft.com/office/drawing/2015/9/8/chartex" xmlns:mc="http://schemas.openxmlformats.org/markup-compatibility/2006" xmlns:o="urn:schemas-microsoft-com:office:office" xmlns:r="http://schemas.openxmlformats.org/officeDocument/2006/relationships" xmlns:m="http://schemas.openxmlformats.org/officeDocument/2006/math" xmlns:v="urn:schemas-microsoft-com:vml" xmlns:wp14="http://schemas.microsoft.com/office/word/2010/wordprocessingDrawing" xmlns:wp="http://schemas.openxmlformats.org/drawingml/2006/wordprocessingDrawing" xmlns:w10="urn:schemas-microsoft-com:office:word" xmlns:w="http://schemas.openxmlformats.org/wordprocessingml/2006/main" xmlns:w14="http://schemas.microsoft.com/office/word/2010/wordml" xmlns:w15="http://schemas.microsoft.com/office/word/2012/wordml" xmlns:w16se="http://schemas.microsoft.com/office/word/2015/wordml/symex" xmlns:wpg="http://schemas.microsoft.com/office/word/2010/wordprocessingGroup" xmlns:wpi="http://schemas.microsoft.com/office/word/2010/wordprocessingInk" xmlns:wne="http://schemas.microsoft.com/office/word/2006/wordml" xmlns:wps="http://schemas.microsoft.com/office/word/2010/wordprocessingShape" mc:Ignorable="w14 w15 w16se wp14">
   <w:footnote w:type="separator" w:id="-1">
     <w:p>
       <w:r>
@@ -402,7 +691,7 @@
 </file>
 
 <file path=word/header1.xml><?xml version="1.0" encoding="utf-8"?>
-<w:hdr xmlns:wpc="http://schemas.microsoft.com/office/word/2010/wordprocessingCanvas" xmlns:cx="http://schemas.microsoft.com/office/drawing/2014/chartex" xmlns:cx1="http://schemas.microsoft.com/office/drawing/2015/9/8/chartex" xmlns:cx2="http://schemas.microsoft.com/office/drawing/2015/10/21/chartex" xmlns:cx3="http://schemas.microsoft.com/office/drawing/2016/5/9/chartex" xmlns:cx4="http://schemas.microsoft.com/office/drawing/2016/5/10/chartex" xmlns:cx5="http://schemas.microsoft.com/office/drawing/2016/5/11/chartex" xmlns:cx6="http://schemas.microsoft.com/office/drawing/2016/5/12/chartex" xmlns:cx7="http://schemas.microsoft.com/office/drawing/2016/5/13/chartex" xmlns:cx8="http://schemas.microsoft.com/office/drawing/2016/5/14/chartex" xmlns:mc="http://schemas.openxmlformats.org/markup-compatibility/2006" xmlns:aink="http://schemas.microsoft.com/office/drawing/2016/ink" xmlns:am3d="http://schemas.microsoft.com/office/drawing/2017/model3d" xmlns:o="urn:schemas-microsoft-com:office:office" xmlns:r="http://schemas.openxmlformats.org/officeDocument/2006/relationships" xmlns:m="http://schemas.openxmlformats.org/officeDocument/2006/math" xmlns:v="urn:schemas-microsoft-com:vml" xmlns:wp14="http://schemas.microsoft.com/office/word/2010/wordprocessingDrawing" xmlns:wp="http://schemas.openxmlformats.org/drawingml/2006/wordprocessingDrawing" xmlns:w10="urn:schemas-microsoft-com:office:word" xmlns:w="http://schemas.openxmlformats.org/wordprocessingml/2006/main" xmlns:w14="http://schemas.microsoft.com/office/word/2010/wordml" xmlns:w15="http://schemas.microsoft.com/office/word/2012/wordml" xmlns:w16cid="http://schemas.microsoft.com/office/word/2016/wordml/cid" xmlns:w16se="http://schemas.microsoft.com/office/word/2015/wordml/symex" xmlns:wpg="http://schemas.microsoft.com/office/word/2010/wordprocessingGroup" xmlns:wpi="http://schemas.microsoft.com/office/word/2010/wordprocessingInk" xmlns:wne="http://schemas.microsoft.com/office/word/2006/wordml" xmlns:wps="http://schemas.microsoft.com/office/word/2010/wordprocessingShape" mc:Ignorable="w14 w15 w16se w16cid wp14">
+<w:hdr xmlns:wpc="http://schemas.microsoft.com/office/word/2010/wordprocessingCanvas" xmlns:cx="http://schemas.microsoft.com/office/drawing/2014/chartex" xmlns:cx1="http://schemas.microsoft.com/office/drawing/2015/9/8/chartex" xmlns:mc="http://schemas.openxmlformats.org/markup-compatibility/2006" xmlns:o="urn:schemas-microsoft-com:office:office" xmlns:r="http://schemas.openxmlformats.org/officeDocument/2006/relationships" xmlns:m="http://schemas.openxmlformats.org/officeDocument/2006/math" xmlns:v="urn:schemas-microsoft-com:vml" xmlns:wp14="http://schemas.microsoft.com/office/word/2010/wordprocessingDrawing" xmlns:wp="http://schemas.openxmlformats.org/drawingml/2006/wordprocessingDrawing" xmlns:w10="urn:schemas-microsoft-com:office:word" xmlns:w="http://schemas.openxmlformats.org/wordprocessingml/2006/main" xmlns:w14="http://schemas.microsoft.com/office/word/2010/wordml" xmlns:w15="http://schemas.microsoft.com/office/word/2012/wordml" xmlns:w16se="http://schemas.microsoft.com/office/word/2015/wordml/symex" xmlns:wpg="http://schemas.microsoft.com/office/word/2010/wordprocessingGroup" xmlns:wpi="http://schemas.microsoft.com/office/word/2010/wordprocessingInk" xmlns:wne="http://schemas.microsoft.com/office/word/2006/wordml" xmlns:wps="http://schemas.microsoft.com/office/word/2010/wordprocessingShape" mc:Ignorable="w14 w15 w16se wp14">
   <w:p>
     <w:pPr>
       <w:pStyle w:val="Header"/>
@@ -435,7 +724,7 @@
 </file>
 
 <file path=word/numbering.xml><?xml version="1.0" encoding="utf-8"?>
-<w:numbering xmlns:wpc="http://schemas.microsoft.com/office/word/2010/wordprocessingCanvas" xmlns:cx="http://schemas.microsoft.com/office/drawing/2014/chartex" xmlns:cx1="http://schemas.microsoft.com/office/drawing/2015/9/8/chartex" xmlns:cx2="http://schemas.microsoft.com/office/drawing/2015/10/21/chartex" xmlns:cx3="http://schemas.microsoft.com/office/drawing/2016/5/9/chartex" xmlns:cx4="http://schemas.microsoft.com/office/drawing/2016/5/10/chartex" xmlns:cx5="http://schemas.microsoft.com/office/drawing/2016/5/11/chartex" xmlns:cx6="http://schemas.microsoft.com/office/drawing/2016/5/12/chartex" xmlns:cx7="http://schemas.microsoft.com/office/drawing/2016/5/13/chartex" xmlns:cx8="http://schemas.microsoft.com/office/drawing/2016/5/14/chartex" xmlns:mc="http://schemas.openxmlformats.org/markup-compatibility/2006" xmlns:aink="http://schemas.microsoft.com/office/drawing/2016/ink" xmlns:am3d="http://schemas.microsoft.com/office/drawing/2017/model3d" xmlns:o="urn:schemas-microsoft-com:office:office" xmlns:r="http://schemas.openxmlformats.org/officeDocument/2006/relationships" xmlns:m="http://schemas.openxmlformats.org/officeDocument/2006/math" xmlns:v="urn:schemas-microsoft-com:vml" xmlns:wp14="http://schemas.microsoft.com/office/word/2010/wordprocessingDrawing" xmlns:wp="http://schemas.openxmlformats.org/drawingml/2006/wordprocessingDrawing" xmlns:w10="urn:schemas-microsoft-com:office:word" xmlns:w="http://schemas.openxmlformats.org/wordprocessingml/2006/main" xmlns:w14="http://schemas.microsoft.com/office/word/2010/wordml" xmlns:w15="http://schemas.microsoft.com/office/word/2012/wordml" xmlns:w16cid="http://schemas.microsoft.com/office/word/2016/wordml/cid" xmlns:w16se="http://schemas.microsoft.com/office/word/2015/wordml/symex" xmlns:wpg="http://schemas.microsoft.com/office/word/2010/wordprocessingGroup" xmlns:wpi="http://schemas.microsoft.com/office/word/2010/wordprocessingInk" xmlns:wne="http://schemas.microsoft.com/office/word/2006/wordml" xmlns:wps="http://schemas.microsoft.com/office/word/2010/wordprocessingShape" mc:Ignorable="w14 w15 w16se w16cid wp14">
+<w:numbering xmlns:wpc="http://schemas.microsoft.com/office/word/2010/wordprocessingCanvas" xmlns:cx="http://schemas.microsoft.com/office/drawing/2014/chartex" xmlns:cx1="http://schemas.microsoft.com/office/drawing/2015/9/8/chartex" xmlns:mc="http://schemas.openxmlformats.org/markup-compatibility/2006" xmlns:o="urn:schemas-microsoft-com:office:office" xmlns:r="http://schemas.openxmlformats.org/officeDocument/2006/relationships" xmlns:m="http://schemas.openxmlformats.org/officeDocument/2006/math" xmlns:v="urn:schemas-microsoft-com:vml" xmlns:wp14="http://schemas.microsoft.com/office/word/2010/wordprocessingDrawing" xmlns:wp="http://schemas.openxmlformats.org/drawingml/2006/wordprocessingDrawing" xmlns:w10="urn:schemas-microsoft-com:office:word" xmlns:w="http://schemas.openxmlformats.org/wordprocessingml/2006/main" xmlns:w14="http://schemas.microsoft.com/office/word/2010/wordml" xmlns:w15="http://schemas.microsoft.com/office/word/2012/wordml" xmlns:w16se="http://schemas.microsoft.com/office/word/2015/wordml/symex" xmlns:wpg="http://schemas.microsoft.com/office/word/2010/wordprocessingGroup" xmlns:wpi="http://schemas.microsoft.com/office/word/2010/wordprocessingInk" xmlns:wne="http://schemas.microsoft.com/office/word/2006/wordml" xmlns:wps="http://schemas.microsoft.com/office/word/2010/wordprocessingShape" mc:Ignorable="w14 w15 w16se wp14">
   <w:abstractNum w:abstractNumId="0" w15:restartNumberingAfterBreak="0">
     <w:nsid w:val="3B5B4DB3"/>
     <w:multiLevelType w:val="hybridMultilevel"/>
@@ -624,7 +913,7 @@
 </file>
 
 <file path=word/styles.xml><?xml version="1.0" encoding="utf-8"?>
-<w:styles xmlns:mc="http://schemas.openxmlformats.org/markup-compatibility/2006" xmlns:r="http://schemas.openxmlformats.org/officeDocument/2006/relationships" xmlns:w="http://schemas.openxmlformats.org/wordprocessingml/2006/main" xmlns:w14="http://schemas.microsoft.com/office/word/2010/wordml" xmlns:w15="http://schemas.microsoft.com/office/word/2012/wordml" xmlns:w16cid="http://schemas.microsoft.com/office/word/2016/wordml/cid" xmlns:w16se="http://schemas.microsoft.com/office/word/2015/wordml/symex" mc:Ignorable="w14 w15 w16se w16cid">
+<w:styles xmlns:mc="http://schemas.openxmlformats.org/markup-compatibility/2006" xmlns:r="http://schemas.openxmlformats.org/officeDocument/2006/relationships" xmlns:w="http://schemas.openxmlformats.org/wordprocessingml/2006/main" xmlns:w14="http://schemas.microsoft.com/office/word/2010/wordml" xmlns:w15="http://schemas.microsoft.com/office/word/2012/wordml" xmlns:w16se="http://schemas.microsoft.com/office/word/2015/wordml/symex" mc:Ignorable="w14 w15 w16se">
   <w:docDefaults>
     <w:rPrDefault>
       <w:rPr>
@@ -636,7 +925,7 @@
     </w:rPrDefault>
     <w:pPrDefault/>
   </w:docDefaults>
-  <w:latentStyles w:defLockedState="0" w:defUIPriority="99" w:defSemiHidden="0" w:defUnhideWhenUsed="0" w:defQFormat="0" w:count="375">
+  <w:latentStyles w:defLockedState="0" w:defUIPriority="99" w:defSemiHidden="0" w:defUnhideWhenUsed="0" w:defQFormat="0" w:count="371">
     <w:lsdException w:name="Normal" w:uiPriority="0" w:qFormat="1"/>
     <w:lsdException w:name="heading 1" w:uiPriority="9" w:qFormat="1"/>
     <w:lsdException w:name="heading 2" w:semiHidden="1" w:uiPriority="9" w:unhideWhenUsed="1" w:qFormat="1"/>
@@ -1008,10 +1297,6 @@
     <w:lsdException w:name="List Table 5 Dark Accent 6" w:uiPriority="50"/>
     <w:lsdException w:name="List Table 6 Colorful Accent 6" w:uiPriority="51"/>
     <w:lsdException w:name="List Table 7 Colorful Accent 6" w:uiPriority="52"/>
-    <w:lsdException w:name="Mention" w:semiHidden="1" w:unhideWhenUsed="1"/>
-    <w:lsdException w:name="Smart Hyperlink" w:semiHidden="1" w:unhideWhenUsed="1"/>
-    <w:lsdException w:name="Hashtag" w:semiHidden="1" w:unhideWhenUsed="1"/>
-    <w:lsdException w:name="Unresolved Mention" w:semiHidden="1" w:unhideWhenUsed="1"/>
   </w:latentStyles>
   <w:style w:type="paragraph" w:default="1" w:styleId="Normal">
     <w:name w:val="Normal"/>
@@ -1400,7 +1685,7 @@
 </file>
 
 <file path=customXml/itemProps1.xml><?xml version="1.0" encoding="utf-8"?>
-<ds:datastoreItem xmlns:ds="http://schemas.openxmlformats.org/officeDocument/2006/customXml" ds:itemID="{DC188437-7FDB-0949-8161-581BF9F41859}">
+<ds:datastoreItem xmlns:ds="http://schemas.openxmlformats.org/officeDocument/2006/customXml" ds:itemID="{6E1EB795-243C-44DE-8850-2E2834C97B23}">
   <ds:schemaRefs>
     <ds:schemaRef ds:uri="http://schemas.openxmlformats.org/officeDocument/2006/bibliography"/>
   </ds:schemaRefs>

</xml_diff>